<commit_message>
Update KFC article questions
</commit_message>
<xml_diff>
--- a/_scripts/data-articles/36-20-september-2021-kfc-and-du-fu-museum-team-up.docx
+++ b/_scripts/data-articles/36-20-september-2021-kfc-and-du-fu-museum-team-up.docx
@@ -274,7 +274,46 @@
         <w:spacing w:after="120"/>
       </w:pPr>
       <w:r>
+        <w:rPr/>
         <w:t>Questions</w:t>
+      </w:r>
+    </w:p>
+    <w:p>
+      <w:pPr>
+        <w:pStyle w:val="ListParagraph"/>
+        <w:numPr>
+          <w:ilvl w:val="0"/>
+          <w:numId w:val="2"/>
+        </w:numPr>
+        <w:bidi w:val="0"/>
+        <w:spacing w:before="0" w:beforeAutospacing="off" w:after="0" w:afterAutospacing="off" w:line="276" w:lineRule="auto"/>
+        <w:ind w:left="720" w:right="0" w:hanging="360"/>
+        <w:jc w:val="left"/>
+        <w:rPr>
+          <w:rFonts w:eastAsia="宋体" w:eastAsiaTheme="minorEastAsia"/>
+        </w:rPr>
+      </w:pPr>
+      <w:r>
+        <w:rPr/>
+        <w:t>His poetry drew a lot of attention when he was alive. True or False?</w:t>
+      </w:r>
+    </w:p>
+    <w:p>
+      <w:pPr>
+        <w:pStyle w:val="ListParagraph"/>
+        <w:numPr>
+          <w:ilvl w:val="1"/>
+          <w:numId w:val="2"/>
+        </w:numPr>
+        <w:bidi w:val="0"/>
+        <w:spacing w:before="0" w:beforeAutospacing="off" w:after="0" w:afterAutospacing="off" w:line="276" w:lineRule="auto"/>
+        <w:ind w:left="1440" w:right="0" w:hanging="360"/>
+        <w:jc w:val="left"/>
+        <w:rPr/>
+      </w:pPr>
+      <w:r>
+        <w:rPr/>
+        <w:t>False</w:t>
       </w:r>
     </w:p>
     <w:p>
@@ -290,7 +329,8 @@
         </w:rPr>
       </w:pPr>
       <w:r>
-        <w:t>What is the name of the poet Du Fu made friends with?</w:t>
+        <w:rPr/>
+        <w:t>Did Du Fu have an easy life?</w:t>
       </w:r>
     </w:p>
     <w:p>
@@ -300,9 +340,11 @@
           <w:ilvl w:val="1"/>
           <w:numId w:val="2"/>
         </w:numPr>
-      </w:pPr>
-      <w:r>
-        <w:t>Li Bai</w:t>
+        <w:rPr/>
+      </w:pPr>
+      <w:r>
+        <w:rPr/>
+        <w:t>No, he did not.</w:t>
       </w:r>
     </w:p>
     <w:p>
@@ -312,13 +354,11 @@
           <w:ilvl w:val="0"/>
           <w:numId w:val="2"/>
         </w:numPr>
-        <w:spacing w:after="0"/>
-        <w:rPr>
-          <w:rFonts w:eastAsiaTheme="minorEastAsia"/>
-        </w:rPr>
-      </w:pPr>
-      <w:r>
-        <w:t>Did Du Fu have an easy life?</w:t>
+        <w:rPr/>
+      </w:pPr>
+      <w:r>
+        <w:rPr/>
+        <w:t>Du Fu is a modern-day poet. True or False?</w:t>
       </w:r>
     </w:p>
     <w:p>
@@ -328,32 +368,10 @@
           <w:ilvl w:val="1"/>
           <w:numId w:val="2"/>
         </w:numPr>
-      </w:pPr>
-      <w:r>
-        <w:t>No, he did not.</w:t>
-      </w:r>
-    </w:p>
-    <w:p>
-      <w:pPr>
-        <w:pStyle w:val="ListParagraph"/>
-        <w:numPr>
-          <w:ilvl w:val="0"/>
-          <w:numId w:val="2"/>
-        </w:numPr>
-      </w:pPr>
-      <w:r>
-        <w:t>Du Fu is a modern-day poet. True or False?</w:t>
-      </w:r>
-    </w:p>
-    <w:p>
-      <w:pPr>
-        <w:pStyle w:val="ListParagraph"/>
-        <w:numPr>
-          <w:ilvl w:val="1"/>
-          <w:numId w:val="2"/>
-        </w:numPr>
-      </w:pPr>
-      <w:r>
+        <w:rPr/>
+      </w:pPr>
+      <w:r>
+        <w:rPr/>
         <w:t>False</w:t>
       </w:r>
     </w:p>
@@ -379,18 +397,21 @@
           <w:ilvl w:val="0"/>
           <w:numId w:val="3"/>
         </w:numPr>
-      </w:pPr>
-      <w:r>
-        <w:rPr>
-          <w:b/>
-          <w:bCs/>
+        <w:rPr/>
+      </w:pPr>
+      <w:r>
+        <w:rPr>
+          <w:b w:val="1"/>
+          <w:bCs w:val="1"/>
         </w:rPr>
         <w:t>WORD</w:t>
       </w:r>
       <w:r>
+        <w:rPr/>
         <w:t xml:space="preserve"> – </w:t>
       </w:r>
       <w:r>
+        <w:rPr/>
         <w:t>DEFINITION</w:t>
       </w:r>
     </w:p>
@@ -401,15 +422,17 @@
           <w:ilvl w:val="0"/>
           <w:numId w:val="3"/>
         </w:numPr>
-      </w:pPr>
-      <w:r>
-        <w:rPr>
-          <w:b/>
-          <w:bCs/>
+        <w:rPr/>
+      </w:pPr>
+      <w:r>
+        <w:rPr>
+          <w:b w:val="1"/>
+          <w:bCs w:val="1"/>
         </w:rPr>
         <w:t>WORD</w:t>
       </w:r>
       <w:r>
+        <w:rPr/>
         <w:t xml:space="preserve"> – DEFINITION</w:t>
       </w:r>
     </w:p>
@@ -420,8 +443,10 @@
           <w:ilvl w:val="0"/>
           <w:numId w:val="3"/>
         </w:numPr>
-      </w:pPr>
-      <w:r>
+        <w:rPr/>
+      </w:pPr>
+      <w:r>
+        <w:rPr/>
         <w:t>…</w:t>
       </w:r>
     </w:p>
@@ -459,23 +484,28 @@
           <w:ilvl w:val="0"/>
           <w:numId w:val="4"/>
         </w:numPr>
-      </w:pPr>
-      <w:r>
+        <w:rPr/>
+      </w:pPr>
+      <w:r>
+        <w:rPr/>
         <w:t>China</w:t>
       </w:r>
       <w:r>
         <w:tab/>
       </w:r>
       <w:r>
+        <w:rPr/>
         <w:t>M</w:t>
       </w:r>
       <w:r>
+        <w:rPr/>
         <w:t>andarin</w:t>
       </w:r>
       <w:r>
         <w:tab/>
       </w:r>
       <w:r>
+        <w:rPr/>
         <w:t>Chinese</w:t>
       </w:r>
     </w:p>

</xml_diff>